<commit_message>
comments about the video
</commit_message>
<xml_diff>
--- a/readme.docx
+++ b/readme.docx
@@ -53,10 +53,6 @@
           <w:ilvl w:val="0"/>
           <w:numId w:val="3"/>
         </w:numPr>
-        <w:rPr>
-          <w:b/>
-          <w:bCs/>
-        </w:rPr>
       </w:pPr>
       <w:r>
         <w:t>Visual Studio Code</w:t>
@@ -96,6 +92,21 @@
     </w:p>
     <w:p>
       <w:pPr>
+        <w:pStyle w:val="ListParagraph"/>
+        <w:numPr>
+          <w:ilvl w:val="0"/>
+          <w:numId w:val="3"/>
+        </w:numPr>
+      </w:pPr>
+      <w:r>
+        <w:t>If for some reason you cannot execute the project, I attached an example video</w:t>
+      </w:r>
+      <w:r>
+        <w:t>.</w:t>
+      </w:r>
+    </w:p>
+    <w:p>
+      <w:pPr>
         <w:rPr>
           <w:b/>
           <w:bCs/>
@@ -174,16 +185,11 @@
         <w:t>the first time, the da</w:t>
       </w:r>
       <w:r>
-        <w:t xml:space="preserve">tabase is generated in </w:t>
-      </w:r>
-      <w:proofErr w:type="spellStart"/>
-      <w:r>
-        <w:t>LocalD</w:t>
+        <w:t>tabase is generated in LocalD</w:t>
       </w:r>
       <w:r>
         <w:t>B</w:t>
       </w:r>
-      <w:proofErr w:type="spellEnd"/>
       <w:r>
         <w:t>.</w:t>
       </w:r>
@@ -342,15 +348,7 @@
         <w:t xml:space="preserve">Angular </w:t>
       </w:r>
       <w:r>
-        <w:t xml:space="preserve">to create a SPA (and some nice UI components like </w:t>
-      </w:r>
-      <w:proofErr w:type="spellStart"/>
-      <w:r>
-        <w:t>PrimeNG</w:t>
-      </w:r>
-      <w:proofErr w:type="spellEnd"/>
-      <w:r>
-        <w:t>). And I would use Modal Dialog windows for the CRUD operations.</w:t>
+        <w:t>to create a SPA (and some nice UI components like PrimeNG). And I would use Modal Dialog windows for the CRUD operations.</w:t>
       </w:r>
     </w:p>
     <w:p>

</xml_diff>